<commit_message>
hash all secrets to db
</commit_message>
<xml_diff>
--- a/docs/Simion Robert-George Dizertatie CSC ATM 2019.docx
+++ b/docs/Simion Robert-George Dizertatie CSC ATM 2019.docx
@@ -20209,107 +20209,7 @@
           <w:sz w:val="28"/>
           <w:lang w:val="ro-RO"/>
         </w:rPr>
-        <w:t xml:space="preserve">Data </w:t>
-      </w:r>
-      <w:proofErr w:type="spellStart"/>
-      <w:r>
-        <w:rPr>
-          <w:rFonts w:ascii="Times New Roman" w:hAnsi="Times New Roman"/>
-          <w:bCs/>
-          <w:sz w:val="28"/>
-          <w:lang w:val="ro-RO"/>
-        </w:rPr>
-        <w:t>fiind</w:t>
-      </w:r>
-      <w:proofErr w:type="spellEnd"/>
-      <w:r>
-        <w:rPr>
-          <w:rFonts w:ascii="Times New Roman" w:hAnsi="Times New Roman"/>
-          <w:bCs/>
-          <w:sz w:val="28"/>
-          <w:lang w:val="ro-RO"/>
-        </w:rPr>
-        <w:t xml:space="preserve"> </w:t>
-      </w:r>
-      <w:proofErr w:type="spellStart"/>
-      <w:r>
-        <w:rPr>
-          <w:rFonts w:ascii="Times New Roman" w:hAnsi="Times New Roman"/>
-          <w:bCs/>
-          <w:sz w:val="28"/>
-          <w:lang w:val="ro-RO"/>
-        </w:rPr>
-        <w:t>natura</w:t>
-      </w:r>
-      <w:proofErr w:type="spellEnd"/>
-      <w:r>
-        <w:rPr>
-          <w:rFonts w:ascii="Times New Roman" w:hAnsi="Times New Roman"/>
-          <w:bCs/>
-          <w:sz w:val="28"/>
-          <w:lang w:val="ro-RO"/>
-        </w:rPr>
-        <w:t xml:space="preserve"> </w:t>
-      </w:r>
-      <w:proofErr w:type="spellStart"/>
-      <w:r>
-        <w:rPr>
-          <w:rFonts w:ascii="Times New Roman" w:hAnsi="Times New Roman"/>
-          <w:bCs/>
-          <w:sz w:val="28"/>
-          <w:lang w:val="ro-RO"/>
-        </w:rPr>
-        <w:t>implementarii</w:t>
-      </w:r>
-      <w:proofErr w:type="spellEnd"/>
-      <w:r>
-        <w:rPr>
-          <w:rFonts w:ascii="Times New Roman" w:hAnsi="Times New Roman"/>
-          <w:bCs/>
-          <w:sz w:val="28"/>
-          <w:lang w:val="ro-RO"/>
-        </w:rPr>
-        <w:t xml:space="preserve"> Oauth2.0, nu s-a </w:t>
-      </w:r>
-      <w:proofErr w:type="spellStart"/>
-      <w:r>
-        <w:rPr>
-          <w:rFonts w:ascii="Times New Roman" w:hAnsi="Times New Roman"/>
-          <w:bCs/>
-          <w:sz w:val="28"/>
-          <w:lang w:val="ro-RO"/>
-        </w:rPr>
-        <w:t>putut</w:t>
-      </w:r>
-      <w:proofErr w:type="spellEnd"/>
-      <w:r>
-        <w:rPr>
-          <w:rFonts w:ascii="Times New Roman" w:hAnsi="Times New Roman"/>
-          <w:bCs/>
-          <w:sz w:val="28"/>
-          <w:lang w:val="ro-RO"/>
-        </w:rPr>
-        <w:t xml:space="preserve"> </w:t>
-      </w:r>
-      <w:proofErr w:type="spellStart"/>
-      <w:r>
-        <w:rPr>
-          <w:rFonts w:ascii="Times New Roman" w:hAnsi="Times New Roman"/>
-          <w:bCs/>
-          <w:sz w:val="28"/>
-          <w:lang w:val="ro-RO"/>
-        </w:rPr>
-        <w:t>realiza</w:t>
-      </w:r>
-      <w:proofErr w:type="spellEnd"/>
-      <w:r>
-        <w:rPr>
-          <w:rFonts w:ascii="Times New Roman" w:hAnsi="Times New Roman"/>
-          <w:bCs/>
-          <w:sz w:val="28"/>
-          <w:lang w:val="ro-RO"/>
-        </w:rPr>
-        <w:t xml:space="preserve"> returnarea tipului erorii </w:t>
+        <w:t xml:space="preserve">Data fiind natura implementarii Oauth2.0, nu s-a putut realiza returnarea tipului erorii </w:t>
       </w:r>
       <w:r>
         <w:rPr>
@@ -20327,58 +20227,7 @@
           <w:sz w:val="28"/>
           <w:lang w:val="ro-RO"/>
         </w:rPr>
-        <w:t xml:space="preserve">(daca aceasta exista) in cazul in care se </w:t>
-      </w:r>
-      <w:proofErr w:type="spellStart"/>
-      <w:r>
-        <w:rPr>
-          <w:rFonts w:ascii="Times New Roman" w:hAnsi="Times New Roman"/>
-          <w:bCs/>
-          <w:sz w:val="28"/>
-          <w:lang w:val="ro-RO"/>
-        </w:rPr>
-        <w:t>incearca</w:t>
-      </w:r>
-      <w:proofErr w:type="spellEnd"/>
-      <w:r>
-        <w:rPr>
-          <w:rFonts w:ascii="Times New Roman" w:hAnsi="Times New Roman"/>
-          <w:bCs/>
-          <w:sz w:val="28"/>
-          <w:lang w:val="ro-RO"/>
-        </w:rPr>
-        <w:t xml:space="preserve"> </w:t>
-      </w:r>
-      <w:proofErr w:type="spellStart"/>
-      <w:r>
-        <w:rPr>
-          <w:rFonts w:ascii="Times New Roman" w:hAnsi="Times New Roman"/>
-          <w:bCs/>
-          <w:sz w:val="28"/>
-          <w:lang w:val="ro-RO"/>
-        </w:rPr>
-        <w:t>aflarea</w:t>
-      </w:r>
-      <w:proofErr w:type="spellEnd"/>
-      <w:r>
-        <w:rPr>
-          <w:rFonts w:ascii="Times New Roman" w:hAnsi="Times New Roman"/>
-          <w:bCs/>
-          <w:sz w:val="28"/>
-          <w:lang w:val="ro-RO"/>
-        </w:rPr>
-        <w:t xml:space="preserve"> unui cod de autorizat</w:t>
-      </w:r>
-      <w:bookmarkStart w:id="17" w:name="_GoBack"/>
-      <w:bookmarkEnd w:id="17"/>
-      <w:r>
-        <w:rPr>
-          <w:rFonts w:ascii="Times New Roman" w:hAnsi="Times New Roman"/>
-          <w:bCs/>
-          <w:sz w:val="28"/>
-          <w:lang w:val="ro-RO"/>
-        </w:rPr>
-        <w:t>ie.</w:t>
+        <w:t>(daca aceasta exista) in cazul in care se incearca aflarea unui cod de autorizatie.</w:t>
       </w:r>
     </w:p>
     <w:p>
@@ -20405,7 +20254,6 @@
           <w:lang w:val="ro-RO"/>
         </w:rPr>
       </w:pPr>
-      <w:proofErr w:type="spellStart"/>
       <w:r>
         <w:rPr>
           <w:rFonts w:ascii="Times New Roman" w:hAnsi="Times New Roman"/>
@@ -20414,31 +20262,8 @@
           <w:sz w:val="32"/>
           <w:lang w:val="ro-RO"/>
         </w:rPr>
-        <w:t>Oauth</w:t>
-      </w:r>
-      <w:proofErr w:type="spellEnd"/>
-      <w:r>
-        <w:rPr>
-          <w:rFonts w:ascii="Times New Roman" w:hAnsi="Times New Roman"/>
-          <w:b/>
-          <w:bCs/>
-          <w:sz w:val="32"/>
-          <w:lang w:val="ro-RO"/>
-        </w:rPr>
-        <w:t xml:space="preserve"> 2.0 Credential </w:t>
-      </w:r>
-      <w:proofErr w:type="spellStart"/>
-      <w:r>
-        <w:rPr>
-          <w:rFonts w:ascii="Times New Roman" w:hAnsi="Times New Roman"/>
-          <w:b/>
-          <w:bCs/>
-          <w:sz w:val="32"/>
-          <w:lang w:val="ro-RO"/>
-        </w:rPr>
-        <w:t>Authorisation</w:t>
-      </w:r>
-      <w:proofErr w:type="spellEnd"/>
+        <w:t>Oauth 2.0 Credential Authorisation</w:t>
+      </w:r>
     </w:p>
     <w:p>
       <w:pPr>
@@ -20749,18 +20574,6 @@
     </w:p>
     <w:p>
       <w:pPr>
-        <w:pStyle w:val="ListParagraph"/>
-        <w:ind w:left="504"/>
-        <w:rPr>
-          <w:rFonts w:ascii="Times New Roman" w:hAnsi="Times New Roman" w:cs="Times New Roman"/>
-          <w:b/>
-          <w:sz w:val="32"/>
-          <w:szCs w:val="28"/>
-        </w:rPr>
-      </w:pPr>
-    </w:p>
-    <w:p>
-      <w:pPr>
         <w:spacing w:after="0" w:line="240" w:lineRule="auto"/>
         <w:outlineLvl w:val="0"/>
         <w:rPr>
@@ -20770,34 +20583,6 @@
           <w:lang w:val="ro-RO"/>
         </w:rPr>
       </w:pPr>
-      <w:r>
-        <w:rPr>
-          <w:rFonts w:ascii="Times New Roman" w:hAnsi="Times New Roman"/>
-          <w:bCs/>
-          <w:sz w:val="28"/>
-          <w:lang w:val="ro-RO"/>
-        </w:rPr>
-        <w:t>Se va folosi un tool exemplificator, Postman,  specific testarii serviciilor de tip API</w:t>
-      </w:r>
-      <w:r>
-        <w:rPr>
-          <w:rStyle w:val="FootnoteReference"/>
-          <w:rFonts w:ascii="Times New Roman" w:hAnsi="Times New Roman"/>
-          <w:bCs/>
-          <w:sz w:val="28"/>
-          <w:lang w:val="ro-RO"/>
-        </w:rPr>
-        <w:footnoteReference w:id="4"/>
-      </w:r>
-      <w:r>
-        <w:rPr>
-          <w:rFonts w:ascii="Times New Roman" w:hAnsi="Times New Roman"/>
-          <w:bCs/>
-          <w:sz w:val="28"/>
-          <w:lang w:val="ro-RO"/>
-        </w:rPr>
-        <w:t xml:space="preserve">. </w:t>
-      </w:r>
     </w:p>
     <w:p>
       <w:pPr>
@@ -20810,6 +20595,106 @@
           <w:lang w:val="ro-RO"/>
         </w:rPr>
       </w:pPr>
+      <w:proofErr w:type="spellStart"/>
+      <w:r>
+        <w:rPr>
+          <w:rFonts w:ascii="Times New Roman" w:hAnsi="Times New Roman"/>
+          <w:bCs/>
+          <w:sz w:val="28"/>
+          <w:lang w:val="ro-RO"/>
+        </w:rPr>
+        <w:t>Fisierul</w:t>
+      </w:r>
+      <w:proofErr w:type="spellEnd"/>
+      <w:r>
+        <w:rPr>
+          <w:rFonts w:ascii="Times New Roman" w:hAnsi="Times New Roman"/>
+          <w:bCs/>
+          <w:sz w:val="28"/>
+          <w:lang w:val="ro-RO"/>
+        </w:rPr>
+        <w:t xml:space="preserve"> de </w:t>
+      </w:r>
+      <w:proofErr w:type="spellStart"/>
+      <w:r>
+        <w:rPr>
+          <w:rFonts w:ascii="Times New Roman" w:hAnsi="Times New Roman"/>
+          <w:bCs/>
+          <w:sz w:val="28"/>
+          <w:lang w:val="ro-RO"/>
+        </w:rPr>
+        <w:t>configurare</w:t>
+      </w:r>
+      <w:proofErr w:type="spellEnd"/>
+      <w:r>
+        <w:rPr>
+          <w:rFonts w:ascii="Times New Roman" w:hAnsi="Times New Roman"/>
+          <w:bCs/>
+          <w:sz w:val="28"/>
+          <w:lang w:val="ro-RO"/>
+        </w:rPr>
+        <w:t xml:space="preserve"> </w:t>
+      </w:r>
+      <w:proofErr w:type="spellStart"/>
+      <w:r>
+        <w:rPr>
+          <w:rFonts w:ascii="Times New Roman" w:hAnsi="Times New Roman"/>
+          <w:bCs/>
+          <w:sz w:val="28"/>
+          <w:lang w:val="ro-RO"/>
+        </w:rPr>
+        <w:t>config.json</w:t>
+      </w:r>
+      <w:proofErr w:type="spellEnd"/>
+      <w:r>
+        <w:rPr>
+          <w:rFonts w:ascii="Times New Roman" w:hAnsi="Times New Roman"/>
+          <w:bCs/>
+          <w:sz w:val="28"/>
+          <w:lang w:val="ro-RO"/>
+        </w:rPr>
+        <w:t xml:space="preserve"> are </w:t>
+      </w:r>
+      <w:proofErr w:type="spellStart"/>
+      <w:r>
+        <w:rPr>
+          <w:rFonts w:ascii="Times New Roman" w:hAnsi="Times New Roman"/>
+          <w:bCs/>
+          <w:sz w:val="28"/>
+          <w:lang w:val="ro-RO"/>
+        </w:rPr>
+        <w:t>valorile</w:t>
+      </w:r>
+      <w:proofErr w:type="spellEnd"/>
+      <w:r>
+        <w:rPr>
+          <w:rFonts w:ascii="Times New Roman" w:hAnsi="Times New Roman"/>
+          <w:bCs/>
+          <w:sz w:val="28"/>
+          <w:lang w:val="ro-RO"/>
+        </w:rPr>
+        <w:t xml:space="preserve"> in </w:t>
+      </w:r>
+      <w:proofErr w:type="spellStart"/>
+      <w:r>
+        <w:rPr>
+          <w:rFonts w:ascii="Times New Roman" w:hAnsi="Times New Roman"/>
+          <w:bCs/>
+          <w:sz w:val="28"/>
+          <w:lang w:val="ro-RO"/>
+        </w:rPr>
+        <w:t>secunde</w:t>
+      </w:r>
+      <w:proofErr w:type="spellEnd"/>
+      <w:r>
+        <w:rPr>
+          <w:rFonts w:ascii="Times New Roman" w:hAnsi="Times New Roman"/>
+          <w:bCs/>
+          <w:sz w:val="28"/>
+          <w:lang w:val="ro-RO"/>
+        </w:rPr>
+        <w:t>.</w:t>
+      </w:r>
     </w:p>
     <w:p>
       <w:pPr>
@@ -20822,25 +20707,6 @@
           <w:lang w:val="ro-RO"/>
         </w:rPr>
       </w:pPr>
-      <w:r>
-        <w:rPr>
-          <w:rFonts w:ascii="Times New Roman" w:hAnsi="Times New Roman"/>
-          <w:bCs/>
-          <w:sz w:val="28"/>
-          <w:lang w:val="ro-RO"/>
-        </w:rPr>
-        <w:t xml:space="preserve">In cazul autorizarii Oauth2,  se va folosi browserul web pentru prezentarea interfetei de logare a utilizatorului la endpointul </w:t>
-      </w:r>
-      <w:r>
-        <w:rPr>
-          <w:rFonts w:ascii="Times New Roman" w:hAnsi="Times New Roman"/>
-          <w:b/>
-          <w:bCs/>
-          <w:sz w:val="28"/>
-          <w:lang w:val="ro-RO"/>
-        </w:rPr>
-        <w:t>oauth2/authorise.</w:t>
-      </w:r>
     </w:p>
     <w:p>
       <w:pPr>
@@ -20853,14 +20719,194 @@
           <w:lang w:val="ro-RO"/>
         </w:rPr>
       </w:pPr>
-      <w:r>
-        <w:rPr>
-          <w:rFonts w:ascii="Times New Roman" w:hAnsi="Times New Roman"/>
-          <w:bCs/>
-          <w:sz w:val="28"/>
-          <w:lang w:val="ro-RO"/>
-        </w:rPr>
-        <w:t>In urma finalizarii cu success a logarii, utilizatorul va aproba sau revoca accesul aplicatiei client la credentialele sale.</w:t>
+      <w:proofErr w:type="spellStart"/>
+      <w:r>
+        <w:rPr>
+          <w:rFonts w:ascii="Times New Roman" w:hAnsi="Times New Roman"/>
+          <w:bCs/>
+          <w:sz w:val="28"/>
+          <w:lang w:val="ro-RO"/>
+        </w:rPr>
+        <w:t>Toate</w:t>
+      </w:r>
+      <w:proofErr w:type="spellEnd"/>
+      <w:r>
+        <w:rPr>
+          <w:rFonts w:ascii="Times New Roman" w:hAnsi="Times New Roman"/>
+          <w:bCs/>
+          <w:sz w:val="28"/>
+          <w:lang w:val="ro-RO"/>
+        </w:rPr>
+        <w:t xml:space="preserve"> </w:t>
+      </w:r>
+      <w:proofErr w:type="spellStart"/>
+      <w:r>
+        <w:rPr>
+          <w:rFonts w:ascii="Times New Roman" w:hAnsi="Times New Roman"/>
+          <w:bCs/>
+          <w:sz w:val="28"/>
+          <w:lang w:val="ro-RO"/>
+        </w:rPr>
+        <w:t>valorile</w:t>
+      </w:r>
+      <w:proofErr w:type="spellEnd"/>
+      <w:r>
+        <w:rPr>
+          <w:rFonts w:ascii="Times New Roman" w:hAnsi="Times New Roman"/>
+          <w:bCs/>
+          <w:sz w:val="28"/>
+          <w:lang w:val="ro-RO"/>
+        </w:rPr>
+        <w:t xml:space="preserve"> din </w:t>
+      </w:r>
+      <w:proofErr w:type="spellStart"/>
+      <w:r>
+        <w:rPr>
+          <w:rFonts w:ascii="Times New Roman" w:hAnsi="Times New Roman"/>
+          <w:bCs/>
+          <w:sz w:val="28"/>
+          <w:lang w:val="ro-RO"/>
+        </w:rPr>
+        <w:t>baza</w:t>
+      </w:r>
+      <w:proofErr w:type="spellEnd"/>
+      <w:r>
+        <w:rPr>
+          <w:rFonts w:ascii="Times New Roman" w:hAnsi="Times New Roman"/>
+          <w:bCs/>
+          <w:sz w:val="28"/>
+          <w:lang w:val="ro-RO"/>
+        </w:rPr>
+        <w:t xml:space="preserve"> de date </w:t>
+      </w:r>
+      <w:proofErr w:type="spellStart"/>
+      <w:r>
+        <w:rPr>
+          <w:rFonts w:ascii="Times New Roman" w:hAnsi="Times New Roman"/>
+          <w:bCs/>
+          <w:sz w:val="28"/>
+          <w:lang w:val="ro-RO"/>
+        </w:rPr>
+        <w:t>ce</w:t>
+      </w:r>
+      <w:proofErr w:type="spellEnd"/>
+      <w:r>
+        <w:rPr>
+          <w:rFonts w:ascii="Times New Roman" w:hAnsi="Times New Roman"/>
+          <w:bCs/>
+          <w:sz w:val="28"/>
+          <w:lang w:val="ro-RO"/>
+        </w:rPr>
+        <w:t xml:space="preserve"> tin de </w:t>
+      </w:r>
+      <w:proofErr w:type="spellStart"/>
+      <w:r>
+        <w:rPr>
+          <w:rFonts w:ascii="Times New Roman" w:hAnsi="Times New Roman"/>
+          <w:bCs/>
+          <w:sz w:val="28"/>
+          <w:lang w:val="ro-RO"/>
+        </w:rPr>
+        <w:t>securitatea</w:t>
+      </w:r>
+      <w:proofErr w:type="spellEnd"/>
+      <w:r>
+        <w:rPr>
+          <w:rFonts w:ascii="Times New Roman" w:hAnsi="Times New Roman"/>
+          <w:bCs/>
+          <w:sz w:val="28"/>
+          <w:lang w:val="ro-RO"/>
+        </w:rPr>
+        <w:t xml:space="preserve"> </w:t>
+      </w:r>
+      <w:proofErr w:type="spellStart"/>
+      <w:r>
+        <w:rPr>
+          <w:rFonts w:ascii="Times New Roman" w:hAnsi="Times New Roman"/>
+          <w:bCs/>
+          <w:sz w:val="28"/>
+          <w:lang w:val="ro-RO"/>
+        </w:rPr>
+        <w:t>aplicatiei</w:t>
+      </w:r>
+      <w:proofErr w:type="spellEnd"/>
+      <w:r>
+        <w:rPr>
+          <w:rFonts w:ascii="Times New Roman" w:hAnsi="Times New Roman"/>
+          <w:bCs/>
+          <w:sz w:val="28"/>
+          <w:lang w:val="ro-RO"/>
+        </w:rPr>
+        <w:t xml:space="preserve"> le </w:t>
+      </w:r>
+      <w:proofErr w:type="spellStart"/>
+      <w:r>
+        <w:rPr>
+          <w:rFonts w:ascii="Times New Roman" w:hAnsi="Times New Roman"/>
+          <w:bCs/>
+          <w:sz w:val="28"/>
+          <w:lang w:val="ro-RO"/>
+        </w:rPr>
+        <w:t>sunt</w:t>
+      </w:r>
+      <w:proofErr w:type="spellEnd"/>
+      <w:r>
+        <w:rPr>
+          <w:rFonts w:ascii="Times New Roman" w:hAnsi="Times New Roman"/>
+          <w:bCs/>
+          <w:sz w:val="28"/>
+          <w:lang w:val="ro-RO"/>
+        </w:rPr>
+        <w:t xml:space="preserve"> </w:t>
+      </w:r>
+      <w:proofErr w:type="spellStart"/>
+      <w:r>
+        <w:rPr>
+          <w:rFonts w:ascii="Times New Roman" w:hAnsi="Times New Roman"/>
+          <w:bCs/>
+          <w:sz w:val="28"/>
+          <w:lang w:val="ro-RO"/>
+        </w:rPr>
+        <w:t>aplicate</w:t>
+      </w:r>
+      <w:proofErr w:type="spellEnd"/>
+      <w:r>
+        <w:rPr>
+          <w:rFonts w:ascii="Times New Roman" w:hAnsi="Times New Roman"/>
+          <w:bCs/>
+          <w:sz w:val="28"/>
+          <w:lang w:val="ro-RO"/>
+        </w:rPr>
+        <w:t xml:space="preserve"> o </w:t>
+      </w:r>
+      <w:proofErr w:type="spellStart"/>
+      <w:r>
+        <w:rPr>
+          <w:rFonts w:ascii="Times New Roman" w:hAnsi="Times New Roman"/>
+          <w:bCs/>
+          <w:sz w:val="28"/>
+          <w:lang w:val="ro-RO"/>
+        </w:rPr>
+        <w:t>functie</w:t>
+      </w:r>
+      <w:proofErr w:type="spellEnd"/>
+      <w:r>
+        <w:rPr>
+          <w:rFonts w:ascii="Times New Roman" w:hAnsi="Times New Roman"/>
+          <w:bCs/>
+          <w:sz w:val="28"/>
+          <w:lang w:val="ro-RO"/>
+        </w:rPr>
+        <w:t xml:space="preserve"> hash.</w:t>
+      </w:r>
+      <w:r>
+        <w:rPr>
+          <w:rFonts w:ascii="Times New Roman" w:hAnsi="Times New Roman"/>
+          <w:bCs/>
+          <w:sz w:val="28"/>
+          <w:lang w:val="ro-RO"/>
+        </w:rPr>
+        <w:t xml:space="preserve"> </w:t>
       </w:r>
     </w:p>
     <w:p>
@@ -20874,44 +20920,6 @@
           <w:lang w:val="ro-RO"/>
         </w:rPr>
       </w:pPr>
-      <w:r>
-        <w:rPr>
-          <w:rFonts w:ascii="Times New Roman" w:hAnsi="Times New Roman"/>
-          <w:bCs/>
-          <w:sz w:val="28"/>
-          <w:lang w:val="ro-RO"/>
-        </w:rPr>
-        <w:lastRenderedPageBreak/>
-        <w:t xml:space="preserve">Daca utilizatorul aproba,  serviciul oauth2 va returna codul de autentificare aplciatiei client prin intermediul </w:t>
-      </w:r>
-      <w:r>
-        <w:rPr>
-          <w:rFonts w:ascii="Times New Roman" w:hAnsi="Times New Roman"/>
-          <w:b/>
-          <w:bCs/>
-          <w:sz w:val="28"/>
-          <w:lang w:val="ro-RO"/>
-        </w:rPr>
-        <w:t>redirect_uri</w:t>
-      </w:r>
-      <w:r>
-        <w:rPr>
-          <w:rFonts w:ascii="Times New Roman" w:hAnsi="Times New Roman"/>
-          <w:bCs/>
-          <w:sz w:val="28"/>
-          <w:lang w:val="ro-RO"/>
-        </w:rPr>
-        <w:t>.</w:t>
-      </w:r>
-      <w:r>
-        <w:rPr>
-          <w:rFonts w:ascii="Times New Roman" w:hAnsi="Times New Roman"/>
-          <w:bCs/>
-          <w:sz w:val="28"/>
-          <w:lang w:val="ro-RO"/>
-        </w:rPr>
-        <w:t xml:space="preserve"> </w:t>
-      </w:r>
     </w:p>
     <w:p>
       <w:pPr>
@@ -20936,126 +20944,6 @@
           <w:szCs w:val="28"/>
         </w:rPr>
       </w:pPr>
-      <w:proofErr w:type="spellStart"/>
-      <w:r>
-        <w:rPr>
-          <w:rFonts w:ascii="Times New Roman" w:hAnsi="Times New Roman" w:cs="Times New Roman"/>
-          <w:b/>
-          <w:sz w:val="32"/>
-          <w:szCs w:val="28"/>
-        </w:rPr>
-        <w:t>Fisierul</w:t>
-      </w:r>
-      <w:proofErr w:type="spellEnd"/>
-      <w:r>
-        <w:rPr>
-          <w:rFonts w:ascii="Times New Roman" w:hAnsi="Times New Roman" w:cs="Times New Roman"/>
-          <w:b/>
-          <w:sz w:val="32"/>
-          <w:szCs w:val="28"/>
-        </w:rPr>
-        <w:t xml:space="preserve"> de </w:t>
-      </w:r>
-      <w:proofErr w:type="spellStart"/>
-      <w:r>
-        <w:rPr>
-          <w:rFonts w:ascii="Times New Roman" w:hAnsi="Times New Roman" w:cs="Times New Roman"/>
-          <w:b/>
-          <w:sz w:val="32"/>
-          <w:szCs w:val="28"/>
-        </w:rPr>
-        <w:t>configurare</w:t>
-      </w:r>
-      <w:proofErr w:type="spellEnd"/>
-      <w:r>
-        <w:rPr>
-          <w:rFonts w:ascii="Times New Roman" w:hAnsi="Times New Roman" w:cs="Times New Roman"/>
-          <w:b/>
-          <w:sz w:val="32"/>
-          <w:szCs w:val="28"/>
-        </w:rPr>
-        <w:t xml:space="preserve"> </w:t>
-      </w:r>
-      <w:proofErr w:type="spellStart"/>
-      <w:r>
-        <w:rPr>
-          <w:rFonts w:ascii="Times New Roman" w:hAnsi="Times New Roman" w:cs="Times New Roman"/>
-          <w:b/>
-          <w:sz w:val="32"/>
-          <w:szCs w:val="28"/>
-        </w:rPr>
-        <w:t>config.json</w:t>
-      </w:r>
-      <w:proofErr w:type="spellEnd"/>
-      <w:r>
-        <w:rPr>
-          <w:rFonts w:ascii="Times New Roman" w:hAnsi="Times New Roman" w:cs="Times New Roman"/>
-          <w:b/>
-          <w:sz w:val="32"/>
-          <w:szCs w:val="28"/>
-        </w:rPr>
-        <w:t xml:space="preserve"> </w:t>
-      </w:r>
-      <w:proofErr w:type="gramStart"/>
-      <w:r>
-        <w:rPr>
-          <w:rFonts w:ascii="Times New Roman" w:hAnsi="Times New Roman" w:cs="Times New Roman"/>
-          <w:b/>
-          <w:sz w:val="32"/>
-          <w:szCs w:val="28"/>
-        </w:rPr>
-        <w:t>are</w:t>
-      </w:r>
-      <w:proofErr w:type="gramEnd"/>
-      <w:r>
-        <w:rPr>
-          <w:rFonts w:ascii="Times New Roman" w:hAnsi="Times New Roman" w:cs="Times New Roman"/>
-          <w:b/>
-          <w:sz w:val="32"/>
-          <w:szCs w:val="28"/>
-        </w:rPr>
-        <w:t xml:space="preserve"> </w:t>
-      </w:r>
-      <w:proofErr w:type="spellStart"/>
-      <w:r>
-        <w:rPr>
-          <w:rFonts w:ascii="Times New Roman" w:hAnsi="Times New Roman" w:cs="Times New Roman"/>
-          <w:b/>
-          <w:sz w:val="32"/>
-          <w:szCs w:val="28"/>
-        </w:rPr>
-        <w:t>valorile</w:t>
-      </w:r>
-      <w:proofErr w:type="spellEnd"/>
-      <w:r>
-        <w:rPr>
-          <w:rFonts w:ascii="Times New Roman" w:hAnsi="Times New Roman" w:cs="Times New Roman"/>
-          <w:b/>
-          <w:sz w:val="32"/>
-          <w:szCs w:val="28"/>
-        </w:rPr>
-        <w:t xml:space="preserve"> in </w:t>
-      </w:r>
-      <w:proofErr w:type="spellStart"/>
-      <w:r>
-        <w:rPr>
-          <w:rFonts w:ascii="Times New Roman" w:hAnsi="Times New Roman" w:cs="Times New Roman"/>
-          <w:b/>
-          <w:sz w:val="32"/>
-          <w:szCs w:val="28"/>
-        </w:rPr>
-        <w:t>secunde</w:t>
-      </w:r>
-      <w:proofErr w:type="spellEnd"/>
-      <w:r>
-        <w:rPr>
-          <w:rFonts w:ascii="Times New Roman" w:hAnsi="Times New Roman" w:cs="Times New Roman"/>
-          <w:b/>
-          <w:sz w:val="32"/>
-          <w:szCs w:val="28"/>
-        </w:rPr>
-        <w:t>.</w:t>
-      </w:r>
     </w:p>
     <w:p>
       <w:pPr>
@@ -21074,24 +20962,545 @@
         <w:spacing w:after="0" w:line="240" w:lineRule="auto"/>
         <w:outlineLvl w:val="0"/>
         <w:rPr>
-          <w:rFonts w:ascii="Times New Roman" w:hAnsi="Times New Roman" w:cs="Times New Roman"/>
-          <w:b/>
-          <w:sz w:val="32"/>
-          <w:szCs w:val="28"/>
-        </w:rPr>
-      </w:pPr>
-    </w:p>
-    <w:p>
-      <w:pPr>
+          <w:rFonts w:ascii="Times New Roman" w:hAnsi="Times New Roman"/>
+          <w:bCs/>
+          <w:sz w:val="28"/>
+          <w:lang w:val="ro-RO"/>
+        </w:rPr>
+      </w:pPr>
+    </w:p>
+    <w:p>
+      <w:pPr>
+        <w:pStyle w:val="ListParagraph"/>
         <w:spacing w:after="0" w:line="240" w:lineRule="auto"/>
         <w:outlineLvl w:val="0"/>
         <w:rPr>
-          <w:rFonts w:ascii="Times New Roman" w:hAnsi="Times New Roman" w:cs="Times New Roman"/>
-          <w:b/>
-          <w:sz w:val="32"/>
-          <w:szCs w:val="28"/>
-        </w:rPr>
-      </w:pPr>
+          <w:rFonts w:ascii="Times New Roman" w:hAnsi="Times New Roman"/>
+          <w:bCs/>
+          <w:sz w:val="28"/>
+          <w:lang w:val="ro-RO"/>
+        </w:rPr>
+      </w:pPr>
+      <w:r>
+        <w:rPr>
+          <w:rFonts w:ascii="Times New Roman" w:hAnsi="Times New Roman"/>
+          <w:bCs/>
+          <w:sz w:val="28"/>
+          <w:lang w:val="ro-RO"/>
+        </w:rPr>
+        <w:lastRenderedPageBreak/>
+        <w:t xml:space="preserve">Aplicatia este formata dintr-un binar, </w:t>
+      </w:r>
+      <w:r>
+        <w:rPr>
+          <w:rFonts w:ascii="Times New Roman" w:hAnsi="Times New Roman"/>
+          <w:b/>
+          <w:bCs/>
+          <w:sz w:val="28"/>
+          <w:lang w:val="ro-RO"/>
+        </w:rPr>
+        <w:t>csc-server</w:t>
+      </w:r>
+      <w:r>
+        <w:rPr>
+          <w:rFonts w:ascii="Times New Roman" w:hAnsi="Times New Roman"/>
+          <w:bCs/>
+          <w:sz w:val="28"/>
+          <w:lang w:val="ro-RO"/>
+        </w:rPr>
+        <w:t>, aflat in posesia unui administrator de sisteme. Cu ajutorul lui, se poate crea un utilizator</w:t>
+      </w:r>
+    </w:p>
+    <w:p>
+      <w:pPr>
+        <w:pStyle w:val="ListParagraph"/>
+        <w:spacing w:after="0" w:line="240" w:lineRule="auto"/>
+        <w:outlineLvl w:val="0"/>
+        <w:rPr>
+          <w:rFonts w:ascii="Times New Roman" w:hAnsi="Times New Roman"/>
+          <w:bCs/>
+          <w:sz w:val="28"/>
+          <w:lang w:val="ro-RO"/>
+        </w:rPr>
+      </w:pPr>
+    </w:p>
+    <w:p>
+      <w:pPr>
+        <w:pStyle w:val="ListParagraph"/>
+        <w:numPr>
+          <w:ilvl w:val="0"/>
+          <w:numId w:val="43"/>
+        </w:numPr>
+        <w:spacing w:after="0" w:line="240" w:lineRule="auto"/>
+        <w:outlineLvl w:val="0"/>
+        <w:rPr>
+          <w:rFonts w:ascii="Times New Roman" w:hAnsi="Times New Roman"/>
+          <w:bCs/>
+          <w:sz w:val="28"/>
+          <w:lang w:val="ro-RO"/>
+        </w:rPr>
+      </w:pPr>
+      <w:r>
+        <w:rPr>
+          <w:rFonts w:ascii="Times New Roman" w:hAnsi="Times New Roman"/>
+          <w:bCs/>
+          <w:sz w:val="28"/>
+          <w:lang w:val="ro-RO"/>
+        </w:rPr>
+        <w:t>Testarea binarului</w:t>
+      </w:r>
+    </w:p>
+    <w:p>
+      <w:pPr>
+        <w:pStyle w:val="ListParagraph"/>
+        <w:numPr>
+          <w:ilvl w:val="1"/>
+          <w:numId w:val="43"/>
+        </w:numPr>
+        <w:spacing w:after="0" w:line="240" w:lineRule="auto"/>
+        <w:outlineLvl w:val="0"/>
+        <w:rPr>
+          <w:rFonts w:ascii="Times New Roman" w:hAnsi="Times New Roman"/>
+          <w:bCs/>
+          <w:sz w:val="28"/>
+          <w:lang w:val="ro-RO"/>
+        </w:rPr>
+      </w:pPr>
+      <w:r>
+        <w:rPr>
+          <w:rFonts w:ascii="Times New Roman" w:hAnsi="Times New Roman"/>
+          <w:bCs/>
+          <w:sz w:val="28"/>
+          <w:lang w:val="ro-RO"/>
+        </w:rPr>
+        <w:t>Testarea generarii unui utilizator</w:t>
+      </w:r>
+    </w:p>
+    <w:p>
+      <w:pPr>
+        <w:spacing w:after="0" w:line="240" w:lineRule="auto"/>
+        <w:outlineLvl w:val="0"/>
+        <w:rPr>
+          <w:rFonts w:ascii="Times New Roman" w:hAnsi="Times New Roman"/>
+          <w:bCs/>
+          <w:sz w:val="28"/>
+          <w:lang w:val="ro-RO"/>
+        </w:rPr>
+      </w:pPr>
+    </w:p>
+    <w:p>
+      <w:pPr>
+        <w:shd w:val="clear" w:color="auto" w:fill="1E1E1E"/>
+        <w:spacing w:after="0" w:line="285" w:lineRule="atLeast"/>
+        <w:rPr>
+          <w:rFonts w:ascii="Consolas" w:eastAsia="Times New Roman" w:hAnsi="Consolas" w:cs="Times New Roman"/>
+          <w:color w:val="D4D4D4"/>
+          <w:sz w:val="21"/>
+          <w:szCs w:val="21"/>
+        </w:rPr>
+      </w:pPr>
+      <w:r>
+        <w:rPr>
+          <w:rFonts w:ascii="Consolas" w:eastAsia="Times New Roman" w:hAnsi="Consolas" w:cs="Times New Roman"/>
+          <w:color w:val="CE9178"/>
+          <w:sz w:val="21"/>
+          <w:szCs w:val="21"/>
+        </w:rPr>
+        <w:t> </w:t>
+      </w:r>
+      <w:proofErr w:type="spellStart"/>
+      <w:proofErr w:type="gramStart"/>
+      <w:r>
+        <w:rPr>
+          <w:rFonts w:ascii="Consolas" w:eastAsia="Times New Roman" w:hAnsi="Consolas" w:cs="Times New Roman"/>
+          <w:color w:val="CE9178"/>
+          <w:sz w:val="21"/>
+          <w:szCs w:val="21"/>
+        </w:rPr>
+        <w:t>csc</w:t>
+      </w:r>
+      <w:proofErr w:type="spellEnd"/>
+      <w:r>
+        <w:rPr>
+          <w:rFonts w:ascii="Consolas" w:eastAsia="Times New Roman" w:hAnsi="Consolas" w:cs="Times New Roman"/>
+          <w:color w:val="CE9178"/>
+          <w:sz w:val="21"/>
+          <w:szCs w:val="21"/>
+        </w:rPr>
+        <w:t>-server</w:t>
+      </w:r>
+      <w:proofErr w:type="gramEnd"/>
+      <w:r>
+        <w:rPr>
+          <w:rFonts w:ascii="Consolas" w:eastAsia="Times New Roman" w:hAnsi="Consolas" w:cs="Times New Roman"/>
+          <w:color w:val="CE9178"/>
+          <w:sz w:val="21"/>
+          <w:szCs w:val="21"/>
+        </w:rPr>
+        <w:t> --</w:t>
+      </w:r>
+      <w:proofErr w:type="spellStart"/>
+      <w:r>
+        <w:rPr>
+          <w:rFonts w:ascii="Consolas" w:eastAsia="Times New Roman" w:hAnsi="Consolas" w:cs="Times New Roman"/>
+          <w:color w:val="CE9178"/>
+          <w:sz w:val="21"/>
+          <w:szCs w:val="21"/>
+        </w:rPr>
+        <w:t>createUser</w:t>
+      </w:r>
+      <w:proofErr w:type="spellEnd"/>
+      <w:r>
+        <w:rPr>
+          <w:rFonts w:ascii="Consolas" w:eastAsia="Times New Roman" w:hAnsi="Consolas" w:cs="Times New Roman"/>
+          <w:color w:val="CE9178"/>
+          <w:sz w:val="21"/>
+          <w:szCs w:val="21"/>
+        </w:rPr>
+        <w:t> --user=username --pass=password --pin=password</w:t>
+      </w:r>
+    </w:p>
+    <w:p>
+      <w:pPr>
+        <w:spacing w:after="0" w:line="240" w:lineRule="auto"/>
+        <w:outlineLvl w:val="0"/>
+        <w:rPr>
+          <w:rFonts w:ascii="Times New Roman" w:hAnsi="Times New Roman"/>
+          <w:bCs/>
+          <w:sz w:val="28"/>
+          <w:lang w:val="ro-RO"/>
+        </w:rPr>
+      </w:pPr>
+    </w:p>
+    <w:p>
+      <w:pPr>
+        <w:pStyle w:val="ListParagraph"/>
+        <w:numPr>
+          <w:ilvl w:val="1"/>
+          <w:numId w:val="43"/>
+        </w:numPr>
+        <w:spacing w:after="0" w:line="240" w:lineRule="auto"/>
+        <w:outlineLvl w:val="0"/>
+        <w:rPr>
+          <w:rFonts w:ascii="Times New Roman" w:hAnsi="Times New Roman"/>
+          <w:bCs/>
+          <w:sz w:val="28"/>
+          <w:lang w:val="ro-RO"/>
+        </w:rPr>
+      </w:pPr>
+      <w:r>
+        <w:rPr>
+          <w:rFonts w:ascii="Times New Roman" w:hAnsi="Times New Roman"/>
+          <w:bCs/>
+          <w:sz w:val="28"/>
+          <w:lang w:val="ro-RO"/>
+        </w:rPr>
+        <w:t>Testarea generarii unui client OAuth 2.0.</w:t>
+      </w:r>
+    </w:p>
+    <w:p>
+      <w:pPr>
+        <w:pStyle w:val="ListParagraph"/>
+        <w:spacing w:after="0" w:line="240" w:lineRule="auto"/>
+        <w:ind w:left="1440"/>
+        <w:outlineLvl w:val="0"/>
+        <w:rPr>
+          <w:rFonts w:ascii="Times New Roman" w:hAnsi="Times New Roman"/>
+          <w:bCs/>
+          <w:sz w:val="28"/>
+          <w:lang w:val="ro-RO"/>
+        </w:rPr>
+      </w:pPr>
+    </w:p>
+    <w:p>
+      <w:pPr>
+        <w:shd w:val="clear" w:color="auto" w:fill="1E1E1E"/>
+        <w:spacing w:after="0" w:line="285" w:lineRule="atLeast"/>
+        <w:rPr>
+          <w:rFonts w:ascii="Consolas" w:eastAsia="Times New Roman" w:hAnsi="Consolas" w:cs="Times New Roman"/>
+          <w:color w:val="D4D4D4"/>
+          <w:sz w:val="21"/>
+          <w:szCs w:val="21"/>
+        </w:rPr>
+      </w:pPr>
+      <w:proofErr w:type="spellStart"/>
+      <w:proofErr w:type="gramStart"/>
+      <w:r>
+        <w:rPr>
+          <w:rFonts w:ascii="Consolas" w:eastAsia="Times New Roman" w:hAnsi="Consolas" w:cs="Times New Roman"/>
+          <w:color w:val="CE9178"/>
+          <w:sz w:val="21"/>
+          <w:szCs w:val="21"/>
+        </w:rPr>
+        <w:t>csc</w:t>
+      </w:r>
+      <w:proofErr w:type="spellEnd"/>
+      <w:r>
+        <w:rPr>
+          <w:rFonts w:ascii="Consolas" w:eastAsia="Times New Roman" w:hAnsi="Consolas" w:cs="Times New Roman"/>
+          <w:color w:val="CE9178"/>
+          <w:sz w:val="21"/>
+          <w:szCs w:val="21"/>
+        </w:rPr>
+        <w:t>-server</w:t>
+      </w:r>
+      <w:proofErr w:type="gramEnd"/>
+      <w:r>
+        <w:rPr>
+          <w:rFonts w:ascii="Consolas" w:eastAsia="Times New Roman" w:hAnsi="Consolas" w:cs="Times New Roman"/>
+          <w:color w:val="CE9178"/>
+          <w:sz w:val="21"/>
+          <w:szCs w:val="21"/>
+        </w:rPr>
+        <w:t> --</w:t>
+      </w:r>
+      <w:proofErr w:type="spellStart"/>
+      <w:r>
+        <w:rPr>
+          <w:rFonts w:ascii="Consolas" w:eastAsia="Times New Roman" w:hAnsi="Consolas" w:cs="Times New Roman"/>
+          <w:color w:val="CE9178"/>
+          <w:sz w:val="21"/>
+          <w:szCs w:val="21"/>
+        </w:rPr>
+        <w:t>createClient</w:t>
+      </w:r>
+      <w:proofErr w:type="spellEnd"/>
+      <w:r>
+        <w:rPr>
+          <w:rFonts w:ascii="Consolas" w:eastAsia="Times New Roman" w:hAnsi="Consolas" w:cs="Times New Roman"/>
+          <w:color w:val="CE9178"/>
+          <w:sz w:val="21"/>
+          <w:szCs w:val="21"/>
+        </w:rPr>
+        <w:t> --name=name --id=id --secret=secret --</w:t>
+      </w:r>
+      <w:proofErr w:type="spellStart"/>
+      <w:r>
+        <w:rPr>
+          <w:rFonts w:ascii="Consolas" w:eastAsia="Times New Roman" w:hAnsi="Consolas" w:cs="Times New Roman"/>
+          <w:color w:val="CE9178"/>
+          <w:sz w:val="21"/>
+          <w:szCs w:val="21"/>
+        </w:rPr>
+        <w:t>redirectUri</w:t>
+      </w:r>
+      <w:proofErr w:type="spellEnd"/>
+      <w:r>
+        <w:rPr>
+          <w:rFonts w:ascii="Consolas" w:eastAsia="Times New Roman" w:hAnsi="Consolas" w:cs="Times New Roman"/>
+          <w:color w:val="CE9178"/>
+          <w:sz w:val="21"/>
+          <w:szCs w:val="21"/>
+        </w:rPr>
+        <w:t>=</w:t>
+      </w:r>
+      <w:proofErr w:type="spellStart"/>
+      <w:r>
+        <w:rPr>
+          <w:rFonts w:ascii="Consolas" w:eastAsia="Times New Roman" w:hAnsi="Consolas" w:cs="Times New Roman"/>
+          <w:color w:val="CE9178"/>
+          <w:sz w:val="21"/>
+          <w:szCs w:val="21"/>
+        </w:rPr>
+        <w:t>redirectUri</w:t>
+      </w:r>
+      <w:proofErr w:type="spellEnd"/>
+    </w:p>
+    <w:p>
+      <w:pPr>
+        <w:spacing w:after="0" w:line="240" w:lineRule="auto"/>
+        <w:outlineLvl w:val="0"/>
+        <w:rPr>
+          <w:rFonts w:ascii="Times New Roman" w:hAnsi="Times New Roman"/>
+          <w:bCs/>
+          <w:sz w:val="28"/>
+          <w:lang w:val="ro-RO"/>
+        </w:rPr>
+      </w:pPr>
+    </w:p>
+    <w:p>
+      <w:pPr>
+        <w:pStyle w:val="ListParagraph"/>
+        <w:numPr>
+          <w:ilvl w:val="1"/>
+          <w:numId w:val="43"/>
+        </w:numPr>
+        <w:spacing w:after="0" w:line="240" w:lineRule="auto"/>
+        <w:outlineLvl w:val="0"/>
+        <w:rPr>
+          <w:rFonts w:ascii="Times New Roman" w:hAnsi="Times New Roman"/>
+          <w:bCs/>
+          <w:sz w:val="28"/>
+          <w:lang w:val="ro-RO"/>
+        </w:rPr>
+      </w:pPr>
+      <w:r>
+        <w:rPr>
+          <w:rFonts w:ascii="Times New Roman" w:hAnsi="Times New Roman"/>
+          <w:bCs/>
+          <w:sz w:val="28"/>
+          <w:lang w:val="ro-RO"/>
+        </w:rPr>
+        <w:t>Testarea rularii serverului CSC.</w:t>
+      </w:r>
+    </w:p>
+    <w:p>
+      <w:pPr>
+        <w:spacing w:after="0" w:line="240" w:lineRule="auto"/>
+        <w:ind w:left="360"/>
+        <w:outlineLvl w:val="0"/>
+        <w:rPr>
+          <w:rFonts w:ascii="Times New Roman" w:hAnsi="Times New Roman"/>
+          <w:bCs/>
+          <w:sz w:val="28"/>
+          <w:lang w:val="ro-RO"/>
+        </w:rPr>
+      </w:pPr>
+      <w:bookmarkStart w:id="17" w:name="_GoBack"/>
+      <w:bookmarkEnd w:id="17"/>
+    </w:p>
+    <w:p>
+      <w:pPr>
+        <w:shd w:val="clear" w:color="auto" w:fill="1E1E1E"/>
+        <w:spacing w:after="0" w:line="285" w:lineRule="atLeast"/>
+        <w:rPr>
+          <w:rFonts w:ascii="Consolas" w:eastAsia="Times New Roman" w:hAnsi="Consolas" w:cs="Times New Roman"/>
+          <w:color w:val="D4D4D4"/>
+          <w:sz w:val="21"/>
+          <w:szCs w:val="21"/>
+        </w:rPr>
+      </w:pPr>
+      <w:proofErr w:type="spellStart"/>
+      <w:proofErr w:type="gramStart"/>
+      <w:r>
+        <w:rPr>
+          <w:rFonts w:ascii="Consolas" w:eastAsia="Times New Roman" w:hAnsi="Consolas" w:cs="Times New Roman"/>
+          <w:color w:val="CE9178"/>
+          <w:sz w:val="21"/>
+          <w:szCs w:val="21"/>
+        </w:rPr>
+        <w:t>csc</w:t>
+      </w:r>
+      <w:proofErr w:type="spellEnd"/>
+      <w:r>
+        <w:rPr>
+          <w:rFonts w:ascii="Consolas" w:eastAsia="Times New Roman" w:hAnsi="Consolas" w:cs="Times New Roman"/>
+          <w:color w:val="CE9178"/>
+          <w:sz w:val="21"/>
+          <w:szCs w:val="21"/>
+        </w:rPr>
+        <w:t>-server</w:t>
+      </w:r>
+      <w:proofErr w:type="gramEnd"/>
+      <w:r>
+        <w:rPr>
+          <w:rFonts w:ascii="Consolas" w:eastAsia="Times New Roman" w:hAnsi="Consolas" w:cs="Times New Roman"/>
+          <w:color w:val="CE9178"/>
+          <w:sz w:val="21"/>
+          <w:szCs w:val="21"/>
+        </w:rPr>
+        <w:t> -l</w:t>
+      </w:r>
+    </w:p>
+    <w:p>
+      <w:pPr>
+        <w:spacing w:after="0" w:line="240" w:lineRule="auto"/>
+        <w:ind w:left="360"/>
+        <w:outlineLvl w:val="0"/>
+        <w:rPr>
+          <w:rFonts w:ascii="Times New Roman" w:hAnsi="Times New Roman"/>
+          <w:bCs/>
+          <w:sz w:val="28"/>
+          <w:lang w:val="ro-RO"/>
+        </w:rPr>
+      </w:pPr>
+    </w:p>
+    <w:p>
+      <w:pPr>
+        <w:pStyle w:val="ListParagraph"/>
+        <w:numPr>
+          <w:ilvl w:val="0"/>
+          <w:numId w:val="43"/>
+        </w:numPr>
+        <w:spacing w:after="0" w:line="240" w:lineRule="auto"/>
+        <w:outlineLvl w:val="0"/>
+        <w:rPr>
+          <w:rFonts w:ascii="Times New Roman" w:hAnsi="Times New Roman"/>
+          <w:bCs/>
+          <w:sz w:val="28"/>
+          <w:lang w:val="ro-RO"/>
+        </w:rPr>
+      </w:pPr>
+      <w:r>
+        <w:rPr>
+          <w:rFonts w:ascii="Times New Roman" w:hAnsi="Times New Roman"/>
+          <w:bCs/>
+          <w:sz w:val="28"/>
+          <w:lang w:val="ro-RO"/>
+        </w:rPr>
+        <w:t xml:space="preserve">Testarea serverului </w:t>
+      </w:r>
+      <w:r>
+        <w:rPr>
+          <w:rFonts w:ascii="Times New Roman" w:hAnsi="Times New Roman"/>
+          <w:bCs/>
+          <w:sz w:val="28"/>
+          <w:lang w:val="ro-RO"/>
+        </w:rPr>
+        <w:t>CSC</w:t>
+      </w:r>
+    </w:p>
+    <w:p>
+      <w:pPr>
+        <w:spacing w:after="0" w:line="240" w:lineRule="auto"/>
+        <w:outlineLvl w:val="0"/>
+        <w:rPr>
+          <w:rFonts w:ascii="Times New Roman" w:hAnsi="Times New Roman"/>
+          <w:bCs/>
+          <w:sz w:val="28"/>
+          <w:lang w:val="ro-RO"/>
+        </w:rPr>
+      </w:pPr>
+    </w:p>
+    <w:p>
+      <w:pPr>
+        <w:spacing w:after="0" w:line="240" w:lineRule="auto"/>
+        <w:outlineLvl w:val="0"/>
+        <w:rPr>
+          <w:rFonts w:ascii="Times New Roman" w:hAnsi="Times New Roman"/>
+          <w:bCs/>
+          <w:sz w:val="28"/>
+          <w:lang w:val="ro-RO"/>
+        </w:rPr>
+      </w:pPr>
+      <w:r>
+        <w:rPr>
+          <w:rFonts w:ascii="Times New Roman" w:hAnsi="Times New Roman"/>
+          <w:bCs/>
+          <w:sz w:val="28"/>
+          <w:lang w:val="ro-RO"/>
+        </w:rPr>
+        <w:t>Se va folosi un tool exemplificator, Postman,  specific testarii serviciilor de tip API</w:t>
+      </w:r>
+      <w:r>
+        <w:rPr>
+          <w:rStyle w:val="FootnoteReference"/>
+          <w:rFonts w:ascii="Times New Roman" w:hAnsi="Times New Roman"/>
+          <w:bCs/>
+          <w:sz w:val="28"/>
+          <w:lang w:val="ro-RO"/>
+        </w:rPr>
+        <w:footnoteReference w:id="4"/>
+      </w:r>
+      <w:r>
+        <w:rPr>
+          <w:rFonts w:ascii="Times New Roman" w:hAnsi="Times New Roman"/>
+          <w:bCs/>
+          <w:sz w:val="28"/>
+          <w:lang w:val="ro-RO"/>
+        </w:rPr>
+        <w:t xml:space="preserve">. </w:t>
+      </w:r>
     </w:p>
     <w:p>
       <w:pPr>
@@ -24786,6 +25195,95 @@
     </w:lvl>
   </w:abstractNum>
   <w:abstractNum w:abstractNumId="18">
+    <w:nsid w:val="368716F2"/>
+    <w:multiLevelType w:val="hybridMultilevel"/>
+    <w:tmpl w:val="12E42EBA"/>
+    <w:lvl w:ilvl="0" w:tplc="0409000F">
+      <w:start w:val="1"/>
+      <w:numFmt w:val="decimal"/>
+      <w:lvlText w:val="%1."/>
+      <w:lvlJc w:val="left"/>
+      <w:pPr>
+        <w:ind w:left="720" w:hanging="360"/>
+      </w:pPr>
+      <w:rPr>
+        <w:rFonts w:hint="default"/>
+      </w:rPr>
+    </w:lvl>
+    <w:lvl w:ilvl="1" w:tplc="04090019">
+      <w:start w:val="1"/>
+      <w:numFmt w:val="lowerLetter"/>
+      <w:lvlText w:val="%2."/>
+      <w:lvlJc w:val="left"/>
+      <w:pPr>
+        <w:ind w:left="1440" w:hanging="360"/>
+      </w:pPr>
+    </w:lvl>
+    <w:lvl w:ilvl="2" w:tplc="0409001B" w:tentative="1">
+      <w:start w:val="1"/>
+      <w:numFmt w:val="lowerRoman"/>
+      <w:lvlText w:val="%3."/>
+      <w:lvlJc w:val="right"/>
+      <w:pPr>
+        <w:ind w:left="2160" w:hanging="180"/>
+      </w:pPr>
+    </w:lvl>
+    <w:lvl w:ilvl="3" w:tplc="0409000F" w:tentative="1">
+      <w:start w:val="1"/>
+      <w:numFmt w:val="decimal"/>
+      <w:lvlText w:val="%4."/>
+      <w:lvlJc w:val="left"/>
+      <w:pPr>
+        <w:ind w:left="2880" w:hanging="360"/>
+      </w:pPr>
+    </w:lvl>
+    <w:lvl w:ilvl="4" w:tplc="04090019" w:tentative="1">
+      <w:start w:val="1"/>
+      <w:numFmt w:val="lowerLetter"/>
+      <w:lvlText w:val="%5."/>
+      <w:lvlJc w:val="left"/>
+      <w:pPr>
+        <w:ind w:left="3600" w:hanging="360"/>
+      </w:pPr>
+    </w:lvl>
+    <w:lvl w:ilvl="5" w:tplc="0409001B" w:tentative="1">
+      <w:start w:val="1"/>
+      <w:numFmt w:val="lowerRoman"/>
+      <w:lvlText w:val="%6."/>
+      <w:lvlJc w:val="right"/>
+      <w:pPr>
+        <w:ind w:left="4320" w:hanging="180"/>
+      </w:pPr>
+    </w:lvl>
+    <w:lvl w:ilvl="6" w:tplc="0409000F" w:tentative="1">
+      <w:start w:val="1"/>
+      <w:numFmt w:val="decimal"/>
+      <w:lvlText w:val="%7."/>
+      <w:lvlJc w:val="left"/>
+      <w:pPr>
+        <w:ind w:left="5040" w:hanging="360"/>
+      </w:pPr>
+    </w:lvl>
+    <w:lvl w:ilvl="7" w:tplc="04090019" w:tentative="1">
+      <w:start w:val="1"/>
+      <w:numFmt w:val="lowerLetter"/>
+      <w:lvlText w:val="%8."/>
+      <w:lvlJc w:val="left"/>
+      <w:pPr>
+        <w:ind w:left="5760" w:hanging="360"/>
+      </w:pPr>
+    </w:lvl>
+    <w:lvl w:ilvl="8" w:tplc="0409001B" w:tentative="1">
+      <w:start w:val="1"/>
+      <w:numFmt w:val="lowerRoman"/>
+      <w:lvlText w:val="%9."/>
+      <w:lvlJc w:val="right"/>
+      <w:pPr>
+        <w:ind w:left="6480" w:hanging="180"/>
+      </w:pPr>
+    </w:lvl>
+  </w:abstractNum>
+  <w:abstractNum w:abstractNumId="19">
     <w:nsid w:val="37057586"/>
     <w:multiLevelType w:val="hybridMultilevel"/>
     <w:tmpl w:val="DB140EFE"/>
@@ -24874,7 +25372,7 @@
       </w:pPr>
     </w:lvl>
   </w:abstractNum>
-  <w:abstractNum w:abstractNumId="19">
+  <w:abstractNum w:abstractNumId="20">
     <w:nsid w:val="379169BC"/>
     <w:multiLevelType w:val="multilevel"/>
     <w:tmpl w:val="64269E00"/>
@@ -24987,7 +25485,7 @@
       </w:rPr>
     </w:lvl>
   </w:abstractNum>
-  <w:abstractNum w:abstractNumId="20">
+  <w:abstractNum w:abstractNumId="21">
     <w:nsid w:val="3B10193B"/>
     <w:multiLevelType w:val="hybridMultilevel"/>
     <w:tmpl w:val="82D6ADC0"/>
@@ -25078,7 +25576,7 @@
       </w:pPr>
     </w:lvl>
   </w:abstractNum>
-  <w:abstractNum w:abstractNumId="21">
+  <w:abstractNum w:abstractNumId="22">
     <w:nsid w:val="3B310682"/>
     <w:multiLevelType w:val="hybridMultilevel"/>
     <w:tmpl w:val="F2900ABE"/>
@@ -25167,7 +25665,7 @@
       </w:pPr>
     </w:lvl>
   </w:abstractNum>
-  <w:abstractNum w:abstractNumId="22">
+  <w:abstractNum w:abstractNumId="23">
     <w:nsid w:val="40C34AB3"/>
     <w:multiLevelType w:val="hybridMultilevel"/>
     <w:tmpl w:val="7C925474"/>
@@ -25256,7 +25754,7 @@
       </w:pPr>
     </w:lvl>
   </w:abstractNum>
-  <w:abstractNum w:abstractNumId="23">
+  <w:abstractNum w:abstractNumId="24">
     <w:nsid w:val="43D334CC"/>
     <w:multiLevelType w:val="hybridMultilevel"/>
     <w:tmpl w:val="7F2C286C"/>
@@ -25369,7 +25867,7 @@
       </w:rPr>
     </w:lvl>
   </w:abstractNum>
-  <w:abstractNum w:abstractNumId="24">
+  <w:abstractNum w:abstractNumId="25">
     <w:nsid w:val="47C34104"/>
     <w:multiLevelType w:val="hybridMultilevel"/>
     <w:tmpl w:val="12BE5DBE"/>
@@ -25482,7 +25980,7 @@
       </w:rPr>
     </w:lvl>
   </w:abstractNum>
-  <w:abstractNum w:abstractNumId="25">
+  <w:abstractNum w:abstractNumId="26">
     <w:nsid w:val="48507477"/>
     <w:multiLevelType w:val="hybridMultilevel"/>
     <w:tmpl w:val="34A8872E"/>
@@ -25573,7 +26071,7 @@
       </w:pPr>
     </w:lvl>
   </w:abstractNum>
-  <w:abstractNum w:abstractNumId="26">
+  <w:abstractNum w:abstractNumId="27">
     <w:nsid w:val="4AFF6B0E"/>
     <w:multiLevelType w:val="hybridMultilevel"/>
     <w:tmpl w:val="8480C0F8"/>
@@ -25686,7 +26184,7 @@
       </w:rPr>
     </w:lvl>
   </w:abstractNum>
-  <w:abstractNum w:abstractNumId="27">
+  <w:abstractNum w:abstractNumId="28">
     <w:nsid w:val="4B1A596E"/>
     <w:multiLevelType w:val="hybridMultilevel"/>
     <w:tmpl w:val="58B0B1F6"/>
@@ -25777,7 +26275,7 @@
       </w:pPr>
     </w:lvl>
   </w:abstractNum>
-  <w:abstractNum w:abstractNumId="28">
+  <w:abstractNum w:abstractNumId="29">
     <w:nsid w:val="4CCD1DFE"/>
     <w:multiLevelType w:val="multilevel"/>
     <w:tmpl w:val="B462BA62"/>
@@ -25890,7 +26388,7 @@
       </w:rPr>
     </w:lvl>
   </w:abstractNum>
-  <w:abstractNum w:abstractNumId="29">
+  <w:abstractNum w:abstractNumId="30">
     <w:nsid w:val="4F803014"/>
     <w:multiLevelType w:val="multilevel"/>
     <w:tmpl w:val="49081A7E"/>
@@ -26003,7 +26501,7 @@
       </w:rPr>
     </w:lvl>
   </w:abstractNum>
-  <w:abstractNum w:abstractNumId="30">
+  <w:abstractNum w:abstractNumId="31">
     <w:nsid w:val="52F078D4"/>
     <w:multiLevelType w:val="hybridMultilevel"/>
     <w:tmpl w:val="5B7C35EE"/>
@@ -26092,7 +26590,7 @@
       </w:pPr>
     </w:lvl>
   </w:abstractNum>
-  <w:abstractNum w:abstractNumId="31">
+  <w:abstractNum w:abstractNumId="32">
     <w:nsid w:val="552649A7"/>
     <w:multiLevelType w:val="multilevel"/>
     <w:tmpl w:val="07D00198"/>
@@ -26213,7 +26711,7 @@
       </w:rPr>
     </w:lvl>
   </w:abstractNum>
-  <w:abstractNum w:abstractNumId="32">
+  <w:abstractNum w:abstractNumId="33">
     <w:nsid w:val="577569BF"/>
     <w:multiLevelType w:val="hybridMultilevel"/>
     <w:tmpl w:val="32CE85E0"/>
@@ -26326,7 +26824,7 @@
       </w:rPr>
     </w:lvl>
   </w:abstractNum>
-  <w:abstractNum w:abstractNumId="33">
+  <w:abstractNum w:abstractNumId="34">
     <w:nsid w:val="5D182E30"/>
     <w:multiLevelType w:val="multilevel"/>
     <w:tmpl w:val="4218E920"/>
@@ -26439,7 +26937,7 @@
       </w:rPr>
     </w:lvl>
   </w:abstractNum>
-  <w:abstractNum w:abstractNumId="34">
+  <w:abstractNum w:abstractNumId="35">
     <w:nsid w:val="5D3B6A5F"/>
     <w:multiLevelType w:val="hybridMultilevel"/>
     <w:tmpl w:val="9BA45E82"/>
@@ -26530,7 +27028,7 @@
       </w:pPr>
     </w:lvl>
   </w:abstractNum>
-  <w:abstractNum w:abstractNumId="35">
+  <w:abstractNum w:abstractNumId="36">
     <w:nsid w:val="5E301592"/>
     <w:multiLevelType w:val="hybridMultilevel"/>
     <w:tmpl w:val="FCA60438"/>
@@ -26619,7 +27117,7 @@
       </w:pPr>
     </w:lvl>
   </w:abstractNum>
-  <w:abstractNum w:abstractNumId="36">
+  <w:abstractNum w:abstractNumId="37">
     <w:nsid w:val="5FFC0FFA"/>
     <w:multiLevelType w:val="hybridMultilevel"/>
     <w:tmpl w:val="8F60DF0C"/>
@@ -26708,7 +27206,7 @@
       </w:pPr>
     </w:lvl>
   </w:abstractNum>
-  <w:abstractNum w:abstractNumId="37">
+  <w:abstractNum w:abstractNumId="38">
     <w:nsid w:val="63242731"/>
     <w:multiLevelType w:val="hybridMultilevel"/>
     <w:tmpl w:val="2B7CA580"/>
@@ -26797,7 +27295,7 @@
       </w:pPr>
     </w:lvl>
   </w:abstractNum>
-  <w:abstractNum w:abstractNumId="38">
+  <w:abstractNum w:abstractNumId="39">
     <w:nsid w:val="65CD3C46"/>
     <w:multiLevelType w:val="multilevel"/>
     <w:tmpl w:val="0FAA3F06"/>
@@ -26910,7 +27408,7 @@
       </w:rPr>
     </w:lvl>
   </w:abstractNum>
-  <w:abstractNum w:abstractNumId="39">
+  <w:abstractNum w:abstractNumId="40">
     <w:nsid w:val="676D0EC7"/>
     <w:multiLevelType w:val="hybridMultilevel"/>
     <w:tmpl w:val="B24A3D52"/>
@@ -27023,7 +27521,7 @@
       </w:rPr>
     </w:lvl>
   </w:abstractNum>
-  <w:abstractNum w:abstractNumId="40">
+  <w:abstractNum w:abstractNumId="41">
     <w:nsid w:val="68084524"/>
     <w:multiLevelType w:val="hybridMultilevel"/>
     <w:tmpl w:val="34A8872E"/>
@@ -27114,7 +27612,7 @@
       </w:pPr>
     </w:lvl>
   </w:abstractNum>
-  <w:abstractNum w:abstractNumId="41">
+  <w:abstractNum w:abstractNumId="42">
     <w:nsid w:val="775A7B01"/>
     <w:multiLevelType w:val="hybridMultilevel"/>
     <w:tmpl w:val="DC761D50"/>
@@ -27207,13 +27705,13 @@
     <w:abstractNumId w:val="8"/>
   </w:num>
   <w:num w:numId="2">
-    <w:abstractNumId w:val="37"/>
+    <w:abstractNumId w:val="38"/>
   </w:num>
   <w:num w:numId="3">
     <w:abstractNumId w:val="2"/>
   </w:num>
   <w:num w:numId="4">
-    <w:abstractNumId w:val="40"/>
+    <w:abstractNumId w:val="41"/>
   </w:num>
   <w:num w:numId="5">
     <w:abstractNumId w:val="10"/>
@@ -27222,37 +27720,37 @@
     <w:abstractNumId w:val="14"/>
   </w:num>
   <w:num w:numId="7">
-    <w:abstractNumId w:val="25"/>
+    <w:abstractNumId w:val="26"/>
   </w:num>
   <w:num w:numId="8">
     <w:abstractNumId w:val="4"/>
   </w:num>
   <w:num w:numId="9">
-    <w:abstractNumId w:val="32"/>
+    <w:abstractNumId w:val="33"/>
   </w:num>
   <w:num w:numId="10">
     <w:abstractNumId w:val="1"/>
   </w:num>
   <w:num w:numId="11">
-    <w:abstractNumId w:val="21"/>
+    <w:abstractNumId w:val="22"/>
   </w:num>
   <w:num w:numId="12">
-    <w:abstractNumId w:val="27"/>
+    <w:abstractNumId w:val="28"/>
   </w:num>
   <w:num w:numId="13">
     <w:abstractNumId w:val="11"/>
   </w:num>
   <w:num w:numId="14">
-    <w:abstractNumId w:val="24"/>
+    <w:abstractNumId w:val="25"/>
   </w:num>
   <w:num w:numId="15">
-    <w:abstractNumId w:val="39"/>
+    <w:abstractNumId w:val="40"/>
   </w:num>
   <w:num w:numId="16">
-    <w:abstractNumId w:val="20"/>
+    <w:abstractNumId w:val="21"/>
   </w:num>
   <w:num w:numId="17">
-    <w:abstractNumId w:val="26"/>
+    <w:abstractNumId w:val="27"/>
   </w:num>
   <w:num w:numId="18">
     <w:abstractNumId w:val="12"/>
@@ -27264,13 +27762,13 @@
     <w:abstractNumId w:val="9"/>
   </w:num>
   <w:num w:numId="21">
-    <w:abstractNumId w:val="33"/>
+    <w:abstractNumId w:val="34"/>
   </w:num>
   <w:num w:numId="22">
     <w:abstractNumId w:val="17"/>
   </w:num>
   <w:num w:numId="23">
-    <w:abstractNumId w:val="19"/>
+    <w:abstractNumId w:val="20"/>
   </w:num>
   <w:num w:numId="24">
     <w:abstractNumId w:val="0"/>
@@ -27279,43 +27777,43 @@
     <w:abstractNumId w:val="3"/>
   </w:num>
   <w:num w:numId="26">
-    <w:abstractNumId w:val="29"/>
+    <w:abstractNumId w:val="30"/>
   </w:num>
   <w:num w:numId="27">
     <w:abstractNumId w:val="6"/>
   </w:num>
   <w:num w:numId="28">
-    <w:abstractNumId w:val="31"/>
+    <w:abstractNumId w:val="32"/>
   </w:num>
   <w:num w:numId="29">
     <w:abstractNumId w:val="13"/>
   </w:num>
   <w:num w:numId="30">
+    <w:abstractNumId w:val="24"/>
+  </w:num>
+  <w:num w:numId="31">
+    <w:abstractNumId w:val="37"/>
+  </w:num>
+  <w:num w:numId="32">
     <w:abstractNumId w:val="23"/>
   </w:num>
-  <w:num w:numId="31">
+  <w:num w:numId="33">
+    <w:abstractNumId w:val="35"/>
+  </w:num>
+  <w:num w:numId="34">
     <w:abstractNumId w:val="36"/>
   </w:num>
-  <w:num w:numId="32">
-    <w:abstractNumId w:val="22"/>
-  </w:num>
-  <w:num w:numId="33">
-    <w:abstractNumId w:val="34"/>
-  </w:num>
-  <w:num w:numId="34">
-    <w:abstractNumId w:val="35"/>
-  </w:num>
   <w:num w:numId="35">
-    <w:abstractNumId w:val="18"/>
+    <w:abstractNumId w:val="19"/>
   </w:num>
   <w:num w:numId="36">
     <w:abstractNumId w:val="16"/>
   </w:num>
   <w:num w:numId="37">
-    <w:abstractNumId w:val="38"/>
+    <w:abstractNumId w:val="39"/>
   </w:num>
   <w:num w:numId="38">
-    <w:abstractNumId w:val="28"/>
+    <w:abstractNumId w:val="29"/>
   </w:num>
   <w:num w:numId="39">
     <w:abstractNumId w:val="5"/>
@@ -27324,10 +27822,13 @@
     <w:abstractNumId w:val="7"/>
   </w:num>
   <w:num w:numId="41">
-    <w:abstractNumId w:val="30"/>
+    <w:abstractNumId w:val="31"/>
   </w:num>
   <w:num w:numId="42">
-    <w:abstractNumId w:val="41"/>
+    <w:abstractNumId w:val="42"/>
+  </w:num>
+  <w:num w:numId="43">
+    <w:abstractNumId w:val="18"/>
   </w:num>
 </w:numbering>
 </file>
@@ -29035,7 +29536,7 @@
   <a:extraClrSchemeLst/>
   <a:extLst>
     <a:ext uri="{05A4C25C-085E-4340-85A3-A5531E510DB2}">
-      <thm15:themeFamily xmlns:thm15="http://schemas.microsoft.com/office/thememl/2012/main" xmlns="" name="Office Theme" id="{62F939B6-93AF-4DB8-9C6B-D6C7DFDC589F}" vid="{4A3C46E8-61CC-4603-A589-7422A47A8E4A}"/>
+      <thm15:themeFamily xmlns="" xmlns:thm15="http://schemas.microsoft.com/office/thememl/2012/main" name="Office Theme" id="{62F939B6-93AF-4DB8-9C6B-D6C7DFDC589F}" vid="{4A3C46E8-61CC-4603-A589-7422A47A8E4A}"/>
     </a:ext>
   </a:extLst>
 </a:theme>
@@ -29166,7 +29667,7 @@
 </file>
 
 <file path=customXml/itemProps1.xml><?xml version="1.0" encoding="utf-8"?>
-<ds:datastoreItem xmlns:ds="http://schemas.openxmlformats.org/officeDocument/2006/customXml" ds:itemID="{8B5B4841-94A6-473E-A110-72DF758A17FC}">
+<ds:datastoreItem xmlns:ds="http://schemas.openxmlformats.org/officeDocument/2006/customXml" ds:itemID="{F5BB0A56-A16D-4E44-AF82-C795F55D28FD}">
   <ds:schemaRefs>
     <ds:schemaRef ds:uri="http://schemas.openxmlformats.org/officeDocument/2006/bibliography"/>
   </ds:schemaRefs>

</xml_diff>